<commit_message>
Added yellow lines to plots v5
and presentation for chapman conference too
</commit_message>
<xml_diff>
--- a/versim_2024_abstract_draft.docx
+++ b/versim_2024_abstract_draft.docx
@@ -435,6 +435,125 @@
         </w:rPr>
         <w:t xml:space="preserve">We </w:t>
       </w:r>
+      <w:r>
+        <w:rPr>
+          <w:rFonts w:ascii="Times New Roman" w:eastAsia="Times New Roman" w:hAnsi="Times New Roman" w:cs="Times New Roman"/>
+          <w:color w:val="000000"/>
+          <w:sz w:val="20"/>
+          <w:szCs w:val="20"/>
+        </w:rPr>
+        <w:t xml:space="preserve">analyze </w:t>
+      </w:r>
+      <w:proofErr w:type="spellStart"/>
+      <w:r>
+        <w:rPr>
+          <w:rFonts w:ascii="Times New Roman" w:eastAsia="Times New Roman" w:hAnsi="Times New Roman" w:cs="Times New Roman"/>
+          <w:color w:val="000000"/>
+          <w:sz w:val="20"/>
+          <w:szCs w:val="20"/>
+        </w:rPr>
+        <w:t>subionosphere</w:t>
+      </w:r>
+      <w:proofErr w:type="spellEnd"/>
+      <w:r>
+        <w:rPr>
+          <w:rFonts w:ascii="Times New Roman" w:eastAsia="Times New Roman" w:hAnsi="Times New Roman" w:cs="Times New Roman"/>
+          <w:color w:val="000000"/>
+          <w:sz w:val="20"/>
+          <w:szCs w:val="20"/>
+        </w:rPr>
+        <w:t xml:space="preserve"> propagating very low frequency (VLF) radio waves </w:t>
+      </w:r>
+      <w:r>
+        <w:rPr>
+          <w:rFonts w:ascii="Times New Roman" w:eastAsia="Times New Roman" w:hAnsi="Times New Roman" w:cs="Times New Roman"/>
+          <w:color w:val="000000"/>
+          <w:sz w:val="20"/>
+          <w:szCs w:val="20"/>
+        </w:rPr>
+        <w:t xml:space="preserve">observed by several receivers to determine </w:t>
+      </w:r>
+      <w:r>
+        <w:rPr>
+          <w:rFonts w:ascii="Times New Roman" w:eastAsia="Times New Roman" w:hAnsi="Times New Roman" w:cs="Times New Roman"/>
+          <w:color w:val="000000"/>
+          <w:sz w:val="20"/>
+          <w:szCs w:val="20"/>
+        </w:rPr>
+        <w:t xml:space="preserve">an approximate area of </w:t>
+      </w:r>
+      <w:r>
+        <w:rPr>
+          <w:rFonts w:ascii="Times New Roman" w:eastAsia="Times New Roman" w:hAnsi="Times New Roman" w:cs="Times New Roman"/>
+          <w:color w:val="000000"/>
+          <w:sz w:val="20"/>
+          <w:szCs w:val="20"/>
+        </w:rPr>
+        <w:t>the</w:t>
+      </w:r>
+      <w:r>
+        <w:rPr>
+          <w:rFonts w:ascii="Times New Roman" w:eastAsia="Times New Roman" w:hAnsi="Times New Roman" w:cs="Times New Roman"/>
+          <w:color w:val="000000"/>
+          <w:sz w:val="20"/>
+          <w:szCs w:val="20"/>
+        </w:rPr>
+        <w:t xml:space="preserve"> pulsating aurora</w:t>
+      </w:r>
+      <w:r>
+        <w:rPr>
+          <w:rFonts w:ascii="Times New Roman" w:eastAsia="Times New Roman" w:hAnsi="Times New Roman" w:cs="Times New Roman"/>
+          <w:color w:val="000000"/>
+          <w:sz w:val="20"/>
+          <w:szCs w:val="20"/>
+        </w:rPr>
+        <w:t xml:space="preserve"> precipitati</w:t>
+      </w:r>
+      <w:r>
+        <w:rPr>
+          <w:rFonts w:ascii="Times New Roman" w:eastAsia="Times New Roman" w:hAnsi="Times New Roman" w:cs="Times New Roman"/>
+          <w:color w:val="000000"/>
+          <w:sz w:val="20"/>
+          <w:szCs w:val="20"/>
+        </w:rPr>
+        <w:t>on</w:t>
+      </w:r>
+      <w:r>
+        <w:rPr>
+          <w:rFonts w:ascii="Times New Roman" w:eastAsia="Times New Roman" w:hAnsi="Times New Roman" w:cs="Times New Roman"/>
+          <w:color w:val="000000"/>
+          <w:sz w:val="20"/>
+          <w:szCs w:val="20"/>
+        </w:rPr>
+        <w:t xml:space="preserve"> </w:t>
+      </w:r>
+      <w:r>
+        <w:rPr>
+          <w:rFonts w:ascii="Times New Roman" w:eastAsia="Times New Roman" w:hAnsi="Times New Roman" w:cs="Times New Roman"/>
+          <w:color w:val="000000"/>
+          <w:sz w:val="20"/>
+          <w:szCs w:val="20"/>
+        </w:rPr>
+        <w:t>event</w:t>
+      </w:r>
+      <w:r>
+        <w:rPr>
+          <w:rFonts w:ascii="Times New Roman" w:eastAsia="Times New Roman" w:hAnsi="Times New Roman" w:cs="Times New Roman"/>
+          <w:color w:val="000000"/>
+          <w:sz w:val="20"/>
+          <w:szCs w:val="20"/>
+        </w:rPr>
+        <w:t xml:space="preserve"> during the LAMP rocket launch</w:t>
+      </w:r>
+      <w:r>
+        <w:rPr>
+          <w:rFonts w:ascii="Times New Roman" w:eastAsia="Times New Roman" w:hAnsi="Times New Roman" w:cs="Times New Roman"/>
+          <w:color w:val="000000"/>
+          <w:sz w:val="20"/>
+          <w:szCs w:val="20"/>
+        </w:rPr>
+        <w:t xml:space="preserve">. With the size of the event and the </w:t>
+      </w:r>
       <w:proofErr w:type="gramStart"/>
       <w:r>
         <w:rPr>
@@ -443,7 +562,7 @@
           <w:sz w:val="20"/>
           <w:szCs w:val="20"/>
         </w:rPr>
-        <w:t>analyze</w:t>
+        <w:t>in situ</w:t>
       </w:r>
       <w:proofErr w:type="gramEnd"/>
       <w:r>
@@ -455,79 +574,77 @@
         </w:rPr>
         <w:t xml:space="preserve"> </w:t>
       </w:r>
-      <w:proofErr w:type="spellStart"/>
-      <w:r>
-        <w:rPr>
-          <w:rFonts w:ascii="Times New Roman" w:eastAsia="Times New Roman" w:hAnsi="Times New Roman" w:cs="Times New Roman"/>
-          <w:color w:val="000000"/>
-          <w:sz w:val="20"/>
-          <w:szCs w:val="20"/>
-        </w:rPr>
-        <w:t>subionosphere</w:t>
-      </w:r>
-      <w:proofErr w:type="spellEnd"/>
-      <w:r>
-        <w:rPr>
-          <w:rFonts w:ascii="Times New Roman" w:eastAsia="Times New Roman" w:hAnsi="Times New Roman" w:cs="Times New Roman"/>
-          <w:color w:val="000000"/>
-          <w:sz w:val="20"/>
-          <w:szCs w:val="20"/>
-        </w:rPr>
-        <w:t xml:space="preserve"> propagating very low frequency (VLF) radio waves </w:t>
-      </w:r>
-      <w:r>
-        <w:rPr>
-          <w:rFonts w:ascii="Times New Roman" w:eastAsia="Times New Roman" w:hAnsi="Times New Roman" w:cs="Times New Roman"/>
-          <w:color w:val="000000"/>
-          <w:sz w:val="20"/>
-          <w:szCs w:val="20"/>
-        </w:rPr>
-        <w:t xml:space="preserve">observed by several receivers to determine </w:t>
-      </w:r>
-      <w:r>
-        <w:rPr>
-          <w:rFonts w:ascii="Times New Roman" w:eastAsia="Times New Roman" w:hAnsi="Times New Roman" w:cs="Times New Roman"/>
-          <w:color w:val="000000"/>
-          <w:sz w:val="20"/>
-          <w:szCs w:val="20"/>
-        </w:rPr>
-        <w:t xml:space="preserve">an approximate area of </w:t>
-      </w:r>
-      <w:r>
-        <w:rPr>
-          <w:rFonts w:ascii="Times New Roman" w:eastAsia="Times New Roman" w:hAnsi="Times New Roman" w:cs="Times New Roman"/>
-          <w:color w:val="000000"/>
-          <w:sz w:val="20"/>
-          <w:szCs w:val="20"/>
-        </w:rPr>
-        <w:t>the</w:t>
-      </w:r>
-      <w:r>
-        <w:rPr>
-          <w:rFonts w:ascii="Times New Roman" w:eastAsia="Times New Roman" w:hAnsi="Times New Roman" w:cs="Times New Roman"/>
-          <w:color w:val="000000"/>
-          <w:sz w:val="20"/>
-          <w:szCs w:val="20"/>
-        </w:rPr>
-        <w:t xml:space="preserve"> pulsating aurora</w:t>
-      </w:r>
-      <w:r>
-        <w:rPr>
-          <w:rFonts w:ascii="Times New Roman" w:eastAsia="Times New Roman" w:hAnsi="Times New Roman" w:cs="Times New Roman"/>
-          <w:color w:val="000000"/>
-          <w:sz w:val="20"/>
-          <w:szCs w:val="20"/>
-        </w:rPr>
-        <w:t xml:space="preserve"> precipitati</w:t>
-      </w:r>
-      <w:r>
-        <w:rPr>
-          <w:rFonts w:ascii="Times New Roman" w:eastAsia="Times New Roman" w:hAnsi="Times New Roman" w:cs="Times New Roman"/>
-          <w:color w:val="000000"/>
-          <w:sz w:val="20"/>
-          <w:szCs w:val="20"/>
-        </w:rPr>
-        <w:t>on</w:t>
+      <w:r>
+        <w:rPr>
+          <w:rFonts w:ascii="Times New Roman" w:eastAsia="Times New Roman" w:hAnsi="Times New Roman" w:cs="Times New Roman"/>
+          <w:color w:val="000000"/>
+          <w:sz w:val="20"/>
+          <w:szCs w:val="20"/>
+        </w:rPr>
+        <w:t xml:space="preserve">rocket </w:t>
+      </w:r>
+      <w:r>
+        <w:rPr>
+          <w:rFonts w:ascii="Times New Roman" w:eastAsia="Times New Roman" w:hAnsi="Times New Roman" w:cs="Times New Roman"/>
+          <w:color w:val="000000"/>
+          <w:sz w:val="20"/>
+          <w:szCs w:val="20"/>
+        </w:rPr>
+        <w:t>results we can better understand the total energy input during th</w:t>
+      </w:r>
+      <w:r>
+        <w:rPr>
+          <w:rFonts w:ascii="Times New Roman" w:eastAsia="Times New Roman" w:hAnsi="Times New Roman" w:cs="Times New Roman"/>
+          <w:color w:val="000000"/>
+          <w:sz w:val="20"/>
+          <w:szCs w:val="20"/>
+        </w:rPr>
+        <w:t>e</w:t>
+      </w:r>
+      <w:r>
+        <w:rPr>
+          <w:rFonts w:ascii="Times New Roman" w:eastAsia="Times New Roman" w:hAnsi="Times New Roman" w:cs="Times New Roman"/>
+          <w:color w:val="000000"/>
+          <w:sz w:val="20"/>
+          <w:szCs w:val="20"/>
+        </w:rPr>
+        <w:t xml:space="preserve"> event</w:t>
+      </w:r>
+      <w:r>
+        <w:rPr>
+          <w:rFonts w:ascii="Times New Roman" w:eastAsia="Times New Roman" w:hAnsi="Times New Roman" w:cs="Times New Roman"/>
+          <w:color w:val="000000"/>
+          <w:sz w:val="20"/>
+          <w:szCs w:val="20"/>
+        </w:rPr>
+        <w:t xml:space="preserve">. </w:t>
+      </w:r>
+      <w:r>
+        <w:rPr>
+          <w:rFonts w:ascii="Times New Roman" w:eastAsia="Times New Roman" w:hAnsi="Times New Roman" w:cs="Times New Roman"/>
+          <w:color w:val="000000"/>
+          <w:sz w:val="20"/>
+          <w:szCs w:val="20"/>
+        </w:rPr>
+        <w:t xml:space="preserve">We use amplitude and phase measurements </w:t>
+      </w:r>
+      <w:r>
+        <w:rPr>
+          <w:rFonts w:ascii="Times New Roman" w:eastAsia="Times New Roman" w:hAnsi="Times New Roman" w:cs="Times New Roman"/>
+          <w:color w:val="000000"/>
+          <w:sz w:val="20"/>
+          <w:szCs w:val="20"/>
+        </w:rPr>
+        <w:t xml:space="preserve">from the </w:t>
+      </w:r>
+      <w:r>
+        <w:rPr>
+          <w:rFonts w:ascii="Times New Roman" w:eastAsia="Times New Roman" w:hAnsi="Times New Roman" w:cs="Times New Roman"/>
+          <w:color w:val="000000"/>
+          <w:sz w:val="20"/>
+          <w:szCs w:val="20"/>
+        </w:rPr>
+        <w:t>Antarctic-Arctic Radiation-belt</w:t>
       </w:r>
       <w:r>
         <w:rPr>
@@ -545,46 +662,17 @@
           <w:sz w:val="20"/>
           <w:szCs w:val="20"/>
         </w:rPr>
-        <w:t>event</w:t>
-      </w:r>
-      <w:r>
-        <w:rPr>
-          <w:rFonts w:ascii="Times New Roman" w:eastAsia="Times New Roman" w:hAnsi="Times New Roman" w:cs="Times New Roman"/>
-          <w:color w:val="000000"/>
-          <w:sz w:val="20"/>
-          <w:szCs w:val="20"/>
-        </w:rPr>
-        <w:t xml:space="preserve"> during the LAMP rocket launch</w:t>
-      </w:r>
-      <w:r>
-        <w:rPr>
-          <w:rFonts w:ascii="Times New Roman" w:eastAsia="Times New Roman" w:hAnsi="Times New Roman" w:cs="Times New Roman"/>
-          <w:color w:val="000000"/>
-          <w:sz w:val="20"/>
-          <w:szCs w:val="20"/>
-        </w:rPr>
-        <w:t xml:space="preserve">. </w:t>
-      </w:r>
-      <w:r>
-        <w:rPr>
-          <w:rFonts w:ascii="Times New Roman" w:eastAsia="Times New Roman" w:hAnsi="Times New Roman" w:cs="Times New Roman"/>
-          <w:color w:val="000000"/>
-          <w:sz w:val="20"/>
-          <w:szCs w:val="20"/>
-        </w:rPr>
-        <w:t xml:space="preserve">With the size of the event and the </w:t>
-      </w:r>
-      <w:proofErr w:type="gramStart"/>
-      <w:r>
-        <w:rPr>
-          <w:rFonts w:ascii="Times New Roman" w:eastAsia="Times New Roman" w:hAnsi="Times New Roman" w:cs="Times New Roman"/>
-          <w:color w:val="000000"/>
-          <w:sz w:val="20"/>
-          <w:szCs w:val="20"/>
-        </w:rPr>
-        <w:t>in situ</w:t>
-      </w:r>
-      <w:proofErr w:type="gramEnd"/>
+        <w:t>Dynamic Deposition VLF Atmospheric Research Konsortia (AARDDVARK)</w:t>
+      </w:r>
+      <w:r>
+        <w:rPr>
+          <w:rFonts w:ascii="Times New Roman" w:eastAsia="Times New Roman" w:hAnsi="Times New Roman" w:cs="Times New Roman"/>
+          <w:color w:val="000000"/>
+          <w:sz w:val="20"/>
+          <w:szCs w:val="20"/>
+        </w:rPr>
+        <w:t xml:space="preserve"> set of</w:t>
+      </w:r>
       <w:r>
         <w:rPr>
           <w:rFonts w:ascii="Times New Roman" w:eastAsia="Times New Roman" w:hAnsi="Times New Roman" w:cs="Times New Roman"/>
@@ -601,70 +689,16 @@
           <w:sz w:val="20"/>
           <w:szCs w:val="20"/>
         </w:rPr>
-        <w:t xml:space="preserve">rocket </w:t>
-      </w:r>
-      <w:r>
-        <w:rPr>
-          <w:rFonts w:ascii="Times New Roman" w:eastAsia="Times New Roman" w:hAnsi="Times New Roman" w:cs="Times New Roman"/>
-          <w:color w:val="000000"/>
-          <w:sz w:val="20"/>
-          <w:szCs w:val="20"/>
-        </w:rPr>
-        <w:t>results we can better understand the total energy input during th</w:t>
-      </w:r>
-      <w:r>
-        <w:rPr>
-          <w:rFonts w:ascii="Times New Roman" w:eastAsia="Times New Roman" w:hAnsi="Times New Roman" w:cs="Times New Roman"/>
-          <w:color w:val="000000"/>
-          <w:sz w:val="20"/>
-          <w:szCs w:val="20"/>
-        </w:rPr>
-        <w:t>e</w:t>
-      </w:r>
-      <w:r>
-        <w:rPr>
-          <w:rFonts w:ascii="Times New Roman" w:eastAsia="Times New Roman" w:hAnsi="Times New Roman" w:cs="Times New Roman"/>
-          <w:color w:val="000000"/>
-          <w:sz w:val="20"/>
-          <w:szCs w:val="20"/>
-        </w:rPr>
-        <w:t xml:space="preserve"> event</w:t>
-      </w:r>
-      <w:r>
-        <w:rPr>
-          <w:rFonts w:ascii="Times New Roman" w:eastAsia="Times New Roman" w:hAnsi="Times New Roman" w:cs="Times New Roman"/>
-          <w:color w:val="000000"/>
-          <w:sz w:val="20"/>
-          <w:szCs w:val="20"/>
-        </w:rPr>
-        <w:t xml:space="preserve">. </w:t>
-      </w:r>
-      <w:r>
-        <w:rPr>
-          <w:rFonts w:ascii="Times New Roman" w:eastAsia="Times New Roman" w:hAnsi="Times New Roman" w:cs="Times New Roman"/>
-          <w:color w:val="000000"/>
-          <w:sz w:val="20"/>
-          <w:szCs w:val="20"/>
-        </w:rPr>
-        <w:t xml:space="preserve">We use amplitude and phase measurements </w:t>
-      </w:r>
-      <w:r>
-        <w:rPr>
-          <w:rFonts w:ascii="Times New Roman" w:eastAsia="Times New Roman" w:hAnsi="Times New Roman" w:cs="Times New Roman"/>
-          <w:color w:val="000000"/>
-          <w:sz w:val="20"/>
-          <w:szCs w:val="20"/>
-        </w:rPr>
-        <w:t xml:space="preserve">from the </w:t>
-      </w:r>
-      <w:r>
-        <w:rPr>
-          <w:rFonts w:ascii="Times New Roman" w:eastAsia="Times New Roman" w:hAnsi="Times New Roman" w:cs="Times New Roman"/>
-          <w:color w:val="000000"/>
-          <w:sz w:val="20"/>
-          <w:szCs w:val="20"/>
-        </w:rPr>
-        <w:t>Antarctic-Arctic Radiation-belt</w:t>
+        <w:t>ra</w:t>
+      </w:r>
+      <w:r>
+        <w:rPr>
+          <w:rFonts w:ascii="Times New Roman" w:eastAsia="Times New Roman" w:hAnsi="Times New Roman" w:cs="Times New Roman"/>
+          <w:color w:val="000000"/>
+          <w:sz w:val="20"/>
+          <w:szCs w:val="20"/>
+        </w:rPr>
+        <w:t>dio wave receivers</w:t>
       </w:r>
       <w:r>
         <w:rPr>
@@ -682,16 +716,133 @@
           <w:sz w:val="20"/>
           <w:szCs w:val="20"/>
         </w:rPr>
-        <w:t>Dynamic Deposition VLF Atmospheric Research Konsortia (AARDDVARK)</w:t>
-      </w:r>
-      <w:r>
-        <w:rPr>
-          <w:rFonts w:ascii="Times New Roman" w:eastAsia="Times New Roman" w:hAnsi="Times New Roman" w:cs="Times New Roman"/>
-          <w:color w:val="000000"/>
-          <w:sz w:val="20"/>
-          <w:szCs w:val="20"/>
-        </w:rPr>
-        <w:t xml:space="preserve"> set of</w:t>
+        <w:t xml:space="preserve">and transmitters </w:t>
+      </w:r>
+      <w:r>
+        <w:rPr>
+          <w:rFonts w:ascii="Times New Roman" w:eastAsia="Times New Roman" w:hAnsi="Times New Roman" w:cs="Times New Roman"/>
+          <w:color w:val="000000"/>
+          <w:sz w:val="20"/>
+          <w:szCs w:val="20"/>
+        </w:rPr>
+        <w:t xml:space="preserve">whose </w:t>
+      </w:r>
+      <w:r>
+        <w:rPr>
+          <w:rFonts w:ascii="Times New Roman" w:eastAsia="Times New Roman" w:hAnsi="Times New Roman" w:cs="Times New Roman"/>
+          <w:color w:val="000000"/>
+          <w:sz w:val="20"/>
+          <w:szCs w:val="20"/>
+        </w:rPr>
+        <w:t xml:space="preserve">propagation </w:t>
+      </w:r>
+      <w:r>
+        <w:rPr>
+          <w:rFonts w:ascii="Times New Roman" w:eastAsia="Times New Roman" w:hAnsi="Times New Roman" w:cs="Times New Roman"/>
+          <w:color w:val="000000"/>
+          <w:sz w:val="20"/>
+          <w:szCs w:val="20"/>
+        </w:rPr>
+        <w:t xml:space="preserve">paths </w:t>
+      </w:r>
+      <w:r>
+        <w:rPr>
+          <w:rFonts w:ascii="Times New Roman" w:eastAsia="Times New Roman" w:hAnsi="Times New Roman" w:cs="Times New Roman"/>
+          <w:color w:val="000000"/>
+          <w:sz w:val="20"/>
+          <w:szCs w:val="20"/>
+        </w:rPr>
+        <w:t>are in</w:t>
+      </w:r>
+      <w:r>
+        <w:rPr>
+          <w:rFonts w:ascii="Times New Roman" w:eastAsia="Times New Roman" w:hAnsi="Times New Roman" w:cs="Times New Roman"/>
+          <w:color w:val="000000"/>
+          <w:sz w:val="20"/>
+          <w:szCs w:val="20"/>
+        </w:rPr>
+        <w:t xml:space="preserve"> the northern hemisphere</w:t>
+      </w:r>
+      <w:r>
+        <w:rPr>
+          <w:rFonts w:ascii="Times New Roman" w:eastAsia="Times New Roman" w:hAnsi="Times New Roman" w:cs="Times New Roman"/>
+          <w:color w:val="000000"/>
+          <w:sz w:val="20"/>
+          <w:szCs w:val="20"/>
+        </w:rPr>
+        <w:t>.</w:t>
+      </w:r>
+      <w:r>
+        <w:rPr>
+          <w:rFonts w:ascii="Times New Roman" w:eastAsia="Times New Roman" w:hAnsi="Times New Roman" w:cs="Times New Roman"/>
+          <w:color w:val="000000"/>
+          <w:sz w:val="20"/>
+          <w:szCs w:val="20"/>
+        </w:rPr>
+        <w:t xml:space="preserve"> These paths </w:t>
+      </w:r>
+      <w:r>
+        <w:rPr>
+          <w:rFonts w:ascii="Times New Roman" w:eastAsia="Times New Roman" w:hAnsi="Times New Roman" w:cs="Times New Roman"/>
+          <w:color w:val="000000"/>
+          <w:sz w:val="20"/>
+          <w:szCs w:val="20"/>
+        </w:rPr>
+        <w:t xml:space="preserve">are </w:t>
+      </w:r>
+      <w:r>
+        <w:rPr>
+          <w:rFonts w:ascii="Times New Roman" w:eastAsia="Times New Roman" w:hAnsi="Times New Roman" w:cs="Times New Roman"/>
+          <w:color w:val="000000"/>
+          <w:sz w:val="20"/>
+          <w:szCs w:val="20"/>
+        </w:rPr>
+        <w:t xml:space="preserve">defined as the </w:t>
+      </w:r>
+      <w:r>
+        <w:rPr>
+          <w:rFonts w:ascii="Times New Roman" w:eastAsia="Times New Roman" w:hAnsi="Times New Roman" w:cs="Times New Roman"/>
+          <w:color w:val="000000"/>
+          <w:sz w:val="20"/>
+          <w:szCs w:val="20"/>
+        </w:rPr>
+        <w:t>propagation of the</w:t>
+      </w:r>
+      <w:r>
+        <w:rPr>
+          <w:rFonts w:ascii="Times New Roman" w:eastAsia="Times New Roman" w:hAnsi="Times New Roman" w:cs="Times New Roman"/>
+          <w:color w:val="000000"/>
+          <w:sz w:val="20"/>
+          <w:szCs w:val="20"/>
+        </w:rPr>
+        <w:t xml:space="preserve"> VLF radio wave</w:t>
+      </w:r>
+      <w:r>
+        <w:rPr>
+          <w:rFonts w:ascii="Times New Roman" w:eastAsia="Times New Roman" w:hAnsi="Times New Roman" w:cs="Times New Roman"/>
+          <w:color w:val="000000"/>
+          <w:sz w:val="20"/>
+          <w:szCs w:val="20"/>
+        </w:rPr>
+        <w:t xml:space="preserve">s </w:t>
+      </w:r>
+      <w:r>
+        <w:rPr>
+          <w:rFonts w:ascii="Times New Roman" w:eastAsia="Times New Roman" w:hAnsi="Times New Roman" w:cs="Times New Roman"/>
+          <w:color w:val="000000"/>
+          <w:sz w:val="20"/>
+          <w:szCs w:val="20"/>
+        </w:rPr>
+        <w:t xml:space="preserve">between a transmitter and receiver, </w:t>
+      </w:r>
+      <w:r>
+        <w:rPr>
+          <w:rFonts w:ascii="Times New Roman" w:eastAsia="Times New Roman" w:hAnsi="Times New Roman" w:cs="Times New Roman"/>
+          <w:color w:val="000000"/>
+          <w:sz w:val="20"/>
+          <w:szCs w:val="20"/>
+        </w:rPr>
+        <w:t>and we use</w:t>
       </w:r>
       <w:r>
         <w:rPr>
@@ -709,177 +860,6 @@
           <w:sz w:val="20"/>
           <w:szCs w:val="20"/>
         </w:rPr>
-        <w:t>ra</w:t>
-      </w:r>
-      <w:r>
-        <w:rPr>
-          <w:rFonts w:ascii="Times New Roman" w:eastAsia="Times New Roman" w:hAnsi="Times New Roman" w:cs="Times New Roman"/>
-          <w:color w:val="000000"/>
-          <w:sz w:val="20"/>
-          <w:szCs w:val="20"/>
-        </w:rPr>
-        <w:t>dio wave receivers</w:t>
-      </w:r>
-      <w:r>
-        <w:rPr>
-          <w:rFonts w:ascii="Times New Roman" w:eastAsia="Times New Roman" w:hAnsi="Times New Roman" w:cs="Times New Roman"/>
-          <w:color w:val="000000"/>
-          <w:sz w:val="20"/>
-          <w:szCs w:val="20"/>
-        </w:rPr>
-        <w:t xml:space="preserve"> </w:t>
-      </w:r>
-      <w:r>
-        <w:rPr>
-          <w:rFonts w:ascii="Times New Roman" w:eastAsia="Times New Roman" w:hAnsi="Times New Roman" w:cs="Times New Roman"/>
-          <w:color w:val="000000"/>
-          <w:sz w:val="20"/>
-          <w:szCs w:val="20"/>
-        </w:rPr>
-        <w:t xml:space="preserve">and transmitters </w:t>
-      </w:r>
-      <w:r>
-        <w:rPr>
-          <w:rFonts w:ascii="Times New Roman" w:eastAsia="Times New Roman" w:hAnsi="Times New Roman" w:cs="Times New Roman"/>
-          <w:color w:val="000000"/>
-          <w:sz w:val="20"/>
-          <w:szCs w:val="20"/>
-        </w:rPr>
-        <w:t xml:space="preserve">whose </w:t>
-      </w:r>
-      <w:r>
-        <w:rPr>
-          <w:rFonts w:ascii="Times New Roman" w:eastAsia="Times New Roman" w:hAnsi="Times New Roman" w:cs="Times New Roman"/>
-          <w:color w:val="000000"/>
-          <w:sz w:val="20"/>
-          <w:szCs w:val="20"/>
-        </w:rPr>
-        <w:t xml:space="preserve">propagation </w:t>
-      </w:r>
-      <w:r>
-        <w:rPr>
-          <w:rFonts w:ascii="Times New Roman" w:eastAsia="Times New Roman" w:hAnsi="Times New Roman" w:cs="Times New Roman"/>
-          <w:color w:val="000000"/>
-          <w:sz w:val="20"/>
-          <w:szCs w:val="20"/>
-        </w:rPr>
-        <w:t xml:space="preserve">paths </w:t>
-      </w:r>
-      <w:r>
-        <w:rPr>
-          <w:rFonts w:ascii="Times New Roman" w:eastAsia="Times New Roman" w:hAnsi="Times New Roman" w:cs="Times New Roman"/>
-          <w:color w:val="000000"/>
-          <w:sz w:val="20"/>
-          <w:szCs w:val="20"/>
-        </w:rPr>
-        <w:t>are in</w:t>
-      </w:r>
-      <w:r>
-        <w:rPr>
-          <w:rFonts w:ascii="Times New Roman" w:eastAsia="Times New Roman" w:hAnsi="Times New Roman" w:cs="Times New Roman"/>
-          <w:color w:val="000000"/>
-          <w:sz w:val="20"/>
-          <w:szCs w:val="20"/>
-        </w:rPr>
-        <w:t xml:space="preserve"> the northern hemisphere</w:t>
-      </w:r>
-      <w:r>
-        <w:rPr>
-          <w:rFonts w:ascii="Times New Roman" w:eastAsia="Times New Roman" w:hAnsi="Times New Roman" w:cs="Times New Roman"/>
-          <w:color w:val="000000"/>
-          <w:sz w:val="20"/>
-          <w:szCs w:val="20"/>
-        </w:rPr>
-        <w:t>.</w:t>
-      </w:r>
-      <w:r>
-        <w:rPr>
-          <w:rFonts w:ascii="Times New Roman" w:eastAsia="Times New Roman" w:hAnsi="Times New Roman" w:cs="Times New Roman"/>
-          <w:color w:val="000000"/>
-          <w:sz w:val="20"/>
-          <w:szCs w:val="20"/>
-        </w:rPr>
-        <w:t xml:space="preserve"> These paths </w:t>
-      </w:r>
-      <w:r>
-        <w:rPr>
-          <w:rFonts w:ascii="Times New Roman" w:eastAsia="Times New Roman" w:hAnsi="Times New Roman" w:cs="Times New Roman"/>
-          <w:color w:val="000000"/>
-          <w:sz w:val="20"/>
-          <w:szCs w:val="20"/>
-        </w:rPr>
-        <w:t xml:space="preserve">are </w:t>
-      </w:r>
-      <w:r>
-        <w:rPr>
-          <w:rFonts w:ascii="Times New Roman" w:eastAsia="Times New Roman" w:hAnsi="Times New Roman" w:cs="Times New Roman"/>
-          <w:color w:val="000000"/>
-          <w:sz w:val="20"/>
-          <w:szCs w:val="20"/>
-        </w:rPr>
-        <w:t xml:space="preserve">defined as the </w:t>
-      </w:r>
-      <w:r>
-        <w:rPr>
-          <w:rFonts w:ascii="Times New Roman" w:eastAsia="Times New Roman" w:hAnsi="Times New Roman" w:cs="Times New Roman"/>
-          <w:color w:val="000000"/>
-          <w:sz w:val="20"/>
-          <w:szCs w:val="20"/>
-        </w:rPr>
-        <w:t>propagation of the</w:t>
-      </w:r>
-      <w:r>
-        <w:rPr>
-          <w:rFonts w:ascii="Times New Roman" w:eastAsia="Times New Roman" w:hAnsi="Times New Roman" w:cs="Times New Roman"/>
-          <w:color w:val="000000"/>
-          <w:sz w:val="20"/>
-          <w:szCs w:val="20"/>
-        </w:rPr>
-        <w:t xml:space="preserve"> VLF radio wave</w:t>
-      </w:r>
-      <w:r>
-        <w:rPr>
-          <w:rFonts w:ascii="Times New Roman" w:eastAsia="Times New Roman" w:hAnsi="Times New Roman" w:cs="Times New Roman"/>
-          <w:color w:val="000000"/>
-          <w:sz w:val="20"/>
-          <w:szCs w:val="20"/>
-        </w:rPr>
-        <w:t xml:space="preserve">s </w:t>
-      </w:r>
-      <w:r>
-        <w:rPr>
-          <w:rFonts w:ascii="Times New Roman" w:eastAsia="Times New Roman" w:hAnsi="Times New Roman" w:cs="Times New Roman"/>
-          <w:color w:val="000000"/>
-          <w:sz w:val="20"/>
-          <w:szCs w:val="20"/>
-        </w:rPr>
-        <w:t xml:space="preserve">between a transmitter and receiver, </w:t>
-      </w:r>
-      <w:r>
-        <w:rPr>
-          <w:rFonts w:ascii="Times New Roman" w:eastAsia="Times New Roman" w:hAnsi="Times New Roman" w:cs="Times New Roman"/>
-          <w:color w:val="000000"/>
-          <w:sz w:val="20"/>
-          <w:szCs w:val="20"/>
-        </w:rPr>
-        <w:t>and we use</w:t>
-      </w:r>
-      <w:r>
-        <w:rPr>
-          <w:rFonts w:ascii="Times New Roman" w:eastAsia="Times New Roman" w:hAnsi="Times New Roman" w:cs="Times New Roman"/>
-          <w:color w:val="000000"/>
-          <w:sz w:val="20"/>
-          <w:szCs w:val="20"/>
-        </w:rPr>
-        <w:t xml:space="preserve"> </w:t>
-      </w:r>
-      <w:r>
-        <w:rPr>
-          <w:rFonts w:ascii="Times New Roman" w:eastAsia="Times New Roman" w:hAnsi="Times New Roman" w:cs="Times New Roman"/>
-          <w:color w:val="000000"/>
-          <w:sz w:val="20"/>
-          <w:szCs w:val="20"/>
-        </w:rPr>
         <w:t>r</w:t>
       </w:r>
       <w:r>
@@ -925,7 +905,7 @@
           <w:sz w:val="20"/>
           <w:szCs w:val="20"/>
         </w:rPr>
-        <w:t xml:space="preserve">Alaska and Edmonton, Cananda with </w:t>
+        <w:t xml:space="preserve">Alaska and Edmonton, Canada with </w:t>
       </w:r>
       <w:r>
         <w:rPr>
@@ -1279,6 +1259,7 @@
         <w:tag w:val="goog_rdk_0"/>
         <w:id w:val="1255930134"/>
       </w:sdtPr>
+      <w:sdtEndPr/>
       <w:sdtContent>
         <w:r>
           <w:rPr>

</xml_diff>